<commit_message>
Changed drag-and-drop to be only enable from the Element's boxes header. Removed notifications from print view. Added legends to Graphs. Changed wording of 'Projected Extreme' and 'Observed Extreme' views. Changed Unit of rainfall variable. Updated Fiji's Observed Trend pictures to high resolution.
</commit_message>
<xml_diff>
--- a/CSS/doc/Creating New Datasources - Developer Documentation - Seaports Pacific.docx
+++ b/CSS/doc/Creating New Datasources - Developer Documentation - Seaports Pacific.docx
@@ -390,7 +390,7 @@
                     <w:color w:val="4F81BD" w:themeColor="accent1"/>
                     <w:lang w:val="fr-FR"/>
                   </w:rPr>
-                  <w:t>15</w:t>
+                  <w:t>19</w:t>
                 </w:r>
                 <w:r>
                   <w:rPr>
@@ -446,7 +446,15 @@
                     <w:color w:val="4F81BD" w:themeColor="accent1"/>
                     <w:lang w:val="fr-FR"/>
                   </w:rPr>
-                  <w:t>1.0</w:t>
+                  <w:t>1.</w:t>
+                </w:r>
+                <w:r>
+                  <w:rPr>
+                    <w:b/>
+                    <w:color w:val="4F81BD" w:themeColor="accent1"/>
+                    <w:lang w:val="fr-FR"/>
+                  </w:rPr>
+                  <w:t>1</w:t>
                 </w:r>
               </w:p>
             </w:tc>
@@ -2213,13 +2221,14 @@
       <w:tblPr>
         <w:tblStyle w:val="LightShading"/>
         <w:tblW w:w="0" w:type="auto"/>
+        <w:tblLayout w:type="fixed"/>
         <w:tblLook w:val="04A0" w:firstRow="1" w:lastRow="0" w:firstColumn="1" w:lastColumn="0" w:noHBand="0" w:noVBand="1"/>
       </w:tblPr>
       <w:tblGrid>
         <w:gridCol w:w="2090"/>
         <w:gridCol w:w="1417"/>
-        <w:gridCol w:w="5092"/>
-        <w:gridCol w:w="977"/>
+        <w:gridCol w:w="4965"/>
+        <w:gridCol w:w="1104"/>
       </w:tblGrid>
       <w:tr>
         <w:trPr>
@@ -2261,7 +2270,7 @@
         </w:tc>
         <w:tc>
           <w:tcPr>
-            <w:tcW w:w="5092" w:type="dxa"/>
+            <w:tcW w:w="4965" w:type="dxa"/>
           </w:tcPr>
           <w:p>
             <w:pPr>
@@ -2278,7 +2287,7 @@
         </w:tc>
         <w:tc>
           <w:tcPr>
-            <w:tcW w:w="977" w:type="dxa"/>
+            <w:tcW w:w="1104" w:type="dxa"/>
           </w:tcPr>
           <w:p>
             <w:pPr>
@@ -2340,7 +2349,7 @@
         </w:tc>
         <w:tc>
           <w:tcPr>
-            <w:tcW w:w="5092" w:type="dxa"/>
+            <w:tcW w:w="4965" w:type="dxa"/>
           </w:tcPr>
           <w:p>
             <w:pPr>
@@ -2351,7 +2360,7 @@
         </w:tc>
         <w:tc>
           <w:tcPr>
-            <w:tcW w:w="977" w:type="dxa"/>
+            <w:tcW w:w="1104" w:type="dxa"/>
           </w:tcPr>
           <w:p>
             <w:pPr>
@@ -2374,6 +2383,9 @@
             <w:pPr>
               <w:pStyle w:val="NoSpacing"/>
             </w:pPr>
+            <w:r>
+              <w:t>Guillaume Prevost</w:t>
+            </w:r>
           </w:p>
         </w:tc>
         <w:tc>
@@ -2385,28 +2397,37 @@
               <w:pStyle w:val="NoSpacing"/>
               <w:cnfStyle w:val="000000000000" w:firstRow="0" w:lastRow="0" w:firstColumn="0" w:lastColumn="0" w:oddVBand="0" w:evenVBand="0" w:oddHBand="0" w:evenHBand="0" w:firstRowFirstColumn="0" w:firstRowLastColumn="0" w:lastRowFirstColumn="0" w:lastRowLastColumn="0"/>
             </w:pPr>
+            <w:r>
+              <w:t>19/05/2014</w:t>
+            </w:r>
           </w:p>
         </w:tc>
         <w:tc>
           <w:tcPr>
-            <w:tcW w:w="5092" w:type="dxa"/>
+            <w:tcW w:w="4965" w:type="dxa"/>
           </w:tcPr>
           <w:p>
             <w:pPr>
               <w:pStyle w:val="NoSpacing"/>
               <w:cnfStyle w:val="000000000000" w:firstRow="0" w:lastRow="0" w:firstColumn="0" w:lastColumn="0" w:oddVBand="0" w:evenVBand="0" w:oddHBand="0" w:evenHBand="0" w:firstRowFirstColumn="0" w:firstRowLastColumn="0" w:lastRowFirstColumn="0" w:lastRowLastColumn="0"/>
             </w:pPr>
+            <w:r>
+              <w:t>Changed ‘Future Trend’ by ‘Projected Climate Trend’</w:t>
+            </w:r>
           </w:p>
         </w:tc>
         <w:tc>
           <w:tcPr>
-            <w:tcW w:w="977" w:type="dxa"/>
+            <w:tcW w:w="1104" w:type="dxa"/>
           </w:tcPr>
           <w:p>
             <w:pPr>
               <w:pStyle w:val="NoSpacing"/>
               <w:cnfStyle w:val="000000000000" w:firstRow="0" w:lastRow="0" w:firstColumn="0" w:lastColumn="0" w:oddVBand="0" w:evenVBand="0" w:oddHBand="0" w:evenHBand="0" w:firstRowFirstColumn="0" w:firstRowLastColumn="0" w:lastRowFirstColumn="0" w:lastRowLastColumn="0"/>
             </w:pPr>
+            <w:r>
+              <w:t>1.1</w:t>
+            </w:r>
           </w:p>
         </w:tc>
       </w:tr>
@@ -2438,7 +2459,7 @@
         </w:tc>
         <w:tc>
           <w:tcPr>
-            <w:tcW w:w="5092" w:type="dxa"/>
+            <w:tcW w:w="4965" w:type="dxa"/>
           </w:tcPr>
           <w:p>
             <w:pPr>
@@ -2449,7 +2470,7 @@
         </w:tc>
         <w:tc>
           <w:tcPr>
-            <w:tcW w:w="977" w:type="dxa"/>
+            <w:tcW w:w="1104" w:type="dxa"/>
           </w:tcPr>
           <w:p>
             <w:pPr>
@@ -2465,6 +2486,8 @@
       <w:r>
         <w:br w:type="page"/>
       </w:r>
+      <w:bookmarkStart w:id="2" w:name="_GoBack"/>
+      <w:bookmarkEnd w:id="2"/>
     </w:p>
     <w:p>
       <w:pPr>
@@ -2474,12 +2497,12 @@
           <w:numId w:val="1"/>
         </w:numPr>
       </w:pPr>
-      <w:bookmarkStart w:id="2" w:name="_Toc261771309"/>
+      <w:bookmarkStart w:id="3" w:name="_Toc261771309"/>
       <w:r>
         <w:lastRenderedPageBreak/>
         <w:t>Introduction</w:t>
       </w:r>
-      <w:bookmarkEnd w:id="2"/>
+      <w:bookmarkEnd w:id="3"/>
     </w:p>
     <w:p>
       <w:pPr>
@@ -2493,7 +2516,7 @@
           <w:color w:val="000000"/>
         </w:rPr>
       </w:pPr>
-      <w:bookmarkStart w:id="3" w:name="_Toc261771310"/>
+      <w:bookmarkStart w:id="4" w:name="_Toc261771310"/>
       <w:r>
         <w:rPr>
           <w:rFonts w:ascii="Calibri" w:hAnsi="Calibri"/>
@@ -2501,7 +2524,7 @@
         </w:rPr>
         <w:t>Project summary</w:t>
       </w:r>
-      <w:bookmarkEnd w:id="3"/>
+      <w:bookmarkEnd w:id="4"/>
     </w:p>
     <w:p>
       <w:pPr>
@@ -2514,7 +2537,7 @@
           <w:rFonts w:asciiTheme="minorHAnsi" w:hAnsiTheme="minorHAnsi" w:cs="Tahoma"/>
         </w:rPr>
       </w:pPr>
-      <w:bookmarkStart w:id="4" w:name="_Toc342982895"/>
+      <w:bookmarkStart w:id="5" w:name="_Toc342982895"/>
       <w:r>
         <w:rPr>
           <w:rFonts w:asciiTheme="minorHAnsi" w:hAnsiTheme="minorHAnsi" w:cs="Tahoma"/>
@@ -2600,7 +2623,7 @@
           <w:color w:val="000000"/>
         </w:rPr>
       </w:pPr>
-      <w:bookmarkStart w:id="5" w:name="_Toc261771311"/>
+      <w:bookmarkStart w:id="6" w:name="_Toc261771311"/>
       <w:r>
         <w:rPr>
           <w:rFonts w:ascii="Calibri" w:hAnsi="Calibri"/>
@@ -2608,7 +2631,7 @@
         </w:rPr>
         <w:t>Purpose</w:t>
       </w:r>
-      <w:bookmarkEnd w:id="4"/>
+      <w:bookmarkEnd w:id="5"/>
       <w:r>
         <w:rPr>
           <w:rFonts w:ascii="Calibri" w:hAnsi="Calibri"/>
@@ -2616,15 +2639,15 @@
         </w:rPr>
         <w:t xml:space="preserve"> of the document</w:t>
       </w:r>
-      <w:bookmarkEnd w:id="5"/>
+      <w:bookmarkEnd w:id="6"/>
     </w:p>
     <w:p>
       <w:pPr>
         <w:pStyle w:val="NoSpacing"/>
         <w:jc w:val="both"/>
       </w:pPr>
-      <w:bookmarkStart w:id="6" w:name="_Toc439994669"/>
-      <w:bookmarkStart w:id="7" w:name="_Toc342982896"/>
+      <w:bookmarkStart w:id="7" w:name="_Toc439994669"/>
+      <w:bookmarkStart w:id="8" w:name="_Toc342982896"/>
       <w:r>
         <w:t>The purpose of this document is to</w:t>
       </w:r>
@@ -2653,11 +2676,11 @@
           <w:color w:val="000000"/>
         </w:rPr>
       </w:pPr>
-      <w:bookmarkStart w:id="8" w:name="_Toc261771312"/>
+      <w:bookmarkStart w:id="9" w:name="_Toc261771312"/>
       <w:r>
         <w:t>Intended Audience and Reading Suggestions</w:t>
       </w:r>
-      <w:bookmarkEnd w:id="8"/>
+      <w:bookmarkEnd w:id="9"/>
     </w:p>
     <w:p>
       <w:pPr>
@@ -2740,7 +2763,7 @@
           <w:color w:val="000000"/>
         </w:rPr>
       </w:pPr>
-      <w:bookmarkStart w:id="9" w:name="_Toc261771313"/>
+      <w:bookmarkStart w:id="10" w:name="_Toc261771313"/>
       <w:r>
         <w:rPr>
           <w:rFonts w:ascii="Calibri" w:hAnsi="Calibri"/>
@@ -2748,7 +2771,7 @@
         </w:rPr>
         <w:t>References</w:t>
       </w:r>
-      <w:bookmarkEnd w:id="9"/>
+      <w:bookmarkEnd w:id="10"/>
     </w:p>
     <w:p>
       <w:pPr>
@@ -2795,13 +2818,13 @@
           <w:numId w:val="1"/>
         </w:numPr>
       </w:pPr>
-      <w:bookmarkStart w:id="10" w:name="_Toc261771314"/>
-      <w:bookmarkEnd w:id="6"/>
+      <w:bookmarkStart w:id="11" w:name="_Toc261771314"/>
       <w:bookmarkEnd w:id="7"/>
+      <w:bookmarkEnd w:id="8"/>
       <w:r>
         <w:t>Overview</w:t>
       </w:r>
-      <w:bookmarkEnd w:id="10"/>
+      <w:bookmarkEnd w:id="11"/>
     </w:p>
     <w:p>
       <w:pPr>
@@ -3009,32 +3032,19 @@
         <w:pStyle w:val="Caption"/>
         <w:jc w:val="center"/>
       </w:pPr>
-      <w:bookmarkStart w:id="11" w:name="_Ref254943702"/>
+      <w:bookmarkStart w:id="12" w:name="_Ref254943702"/>
       <w:r>
         <w:t xml:space="preserve">Figure </w:t>
       </w:r>
-      <w:r>
-        <w:fldChar w:fldCharType="begin"/>
-      </w:r>
-      <w:r>
-        <w:instrText xml:space="preserve"> SEQ Figure \* ARABIC </w:instrText>
-      </w:r>
-      <w:r>
-        <w:fldChar w:fldCharType="separate"/>
-      </w:r>
-      <w:r>
-        <w:rPr>
-          <w:noProof/>
-        </w:rPr>
-        <w:t>1</w:t>
-      </w:r>
-      <w:r>
-        <w:rPr>
-          <w:noProof/>
-        </w:rPr>
-        <w:fldChar w:fldCharType="end"/>
-      </w:r>
-      <w:bookmarkEnd w:id="11"/>
+      <w:fldSimple w:instr=" SEQ Figure \* ARABIC ">
+        <w:r>
+          <w:rPr>
+            <w:noProof/>
+          </w:rPr>
+          <w:t>1</w:t>
+        </w:r>
+      </w:fldSimple>
+      <w:bookmarkEnd w:id="12"/>
       <w:r>
         <w:t xml:space="preserve">: </w:t>
       </w:r>
@@ -3083,8 +3093,6 @@
       <w:pPr>
         <w:jc w:val="both"/>
       </w:pPr>
-      <w:bookmarkStart w:id="12" w:name="_GoBack"/>
-      <w:bookmarkEnd w:id="12"/>
     </w:p>
     <w:p>
       <w:pPr>
@@ -3202,27 +3210,14 @@
       <w:r>
         <w:t xml:space="preserve">Figure </w:t>
       </w:r>
-      <w:r>
-        <w:fldChar w:fldCharType="begin"/>
-      </w:r>
-      <w:r>
-        <w:instrText xml:space="preserve"> SEQ Figure \* ARABIC </w:instrText>
-      </w:r>
-      <w:r>
-        <w:fldChar w:fldCharType="separate"/>
-      </w:r>
-      <w:r>
-        <w:rPr>
-          <w:noProof/>
-        </w:rPr>
-        <w:t>2</w:t>
-      </w:r>
-      <w:r>
-        <w:rPr>
-          <w:noProof/>
-        </w:rPr>
-        <w:fldChar w:fldCharType="end"/>
-      </w:r>
+      <w:fldSimple w:instr=" SEQ Figure \* ARABIC ">
+        <w:r>
+          <w:rPr>
+            <w:noProof/>
+          </w:rPr>
+          <w:t>2</w:t>
+        </w:r>
+      </w:fldSimple>
       <w:bookmarkEnd w:id="13"/>
       <w:r>
         <w:t xml:space="preserve">: </w:t>
@@ -3379,27 +3374,14 @@
       <w:r>
         <w:t xml:space="preserve">Figure </w:t>
       </w:r>
-      <w:r>
-        <w:fldChar w:fldCharType="begin"/>
-      </w:r>
-      <w:r>
-        <w:instrText xml:space="preserve"> SEQ Figure \* ARABIC </w:instrText>
-      </w:r>
-      <w:r>
-        <w:fldChar w:fldCharType="separate"/>
-      </w:r>
-      <w:r>
-        <w:rPr>
-          <w:noProof/>
-        </w:rPr>
-        <w:t>3</w:t>
-      </w:r>
-      <w:r>
-        <w:rPr>
-          <w:noProof/>
-        </w:rPr>
-        <w:fldChar w:fldCharType="end"/>
-      </w:r>
+      <w:fldSimple w:instr=" SEQ Figure \* ARABIC ">
+        <w:r>
+          <w:rPr>
+            <w:noProof/>
+          </w:rPr>
+          <w:t>3</w:t>
+        </w:r>
+      </w:fldSimple>
       <w:r>
         <w:t>: Data Element produced by the previous form</w:t>
       </w:r>
@@ -3519,10 +3501,10 @@
         <w:t xml:space="preserve">Create the Data Model(s) and the Data Access Object(s) to hold the dataset that your data source is going to access. The following diagram shows the data model for the </w:t>
       </w:r>
       <w:r>
-        <w:t>Future Trend</w:t>
-      </w:r>
-      <w:r>
-        <w:t xml:space="preserve"> data: </w:t>
+        <w:t xml:space="preserve">Projected Climate Change </w:t>
+      </w:r>
+      <w:r>
+        <w:t xml:space="preserve">data: </w:t>
       </w:r>
     </w:p>
     <w:p>
@@ -3535,10 +3517,10 @@
           <w:noProof/>
         </w:rPr>
         <w:drawing>
-          <wp:inline distT="0" distB="0" distL="0" distR="0" wp14:anchorId="782BA86F" wp14:editId="4C8B6F69">
-            <wp:extent cx="5938520" cy="3474720"/>
-            <wp:effectExtent l="0" t="0" r="5080" b="5080"/>
-            <wp:docPr id="5" name="Picture 5" descr="Macintosh HD:Users:gprevost:dev:eclipse:workspace:seaports-pacific:CSS:src:main:java:edu:rmit:eres:seaports:model:data:observedtrend.png"/>
+          <wp:inline distT="0" distB="0" distL="0" distR="0" wp14:anchorId="1CF1D87E" wp14:editId="1820F02E">
+            <wp:extent cx="5943600" cy="3451535"/>
+            <wp:effectExtent l="0" t="0" r="0" b="3175"/>
+            <wp:docPr id="8" name="Picture 2"/>
             <wp:cNvGraphicFramePr>
               <a:graphicFrameLocks xmlns:a="http://schemas.openxmlformats.org/drawingml/2006/main" noChangeAspect="1"/>
             </wp:cNvGraphicFramePr>
@@ -3546,7 +3528,7 @@
               <a:graphicData uri="http://schemas.openxmlformats.org/drawingml/2006/picture">
                 <pic:pic xmlns:pic="http://schemas.openxmlformats.org/drawingml/2006/picture">
                   <pic:nvPicPr>
-                    <pic:cNvPr id="0" name="Picture 4" descr="Macintosh HD:Users:gprevost:dev:eclipse:workspace:seaports-pacific:CSS:src:main:java:edu:rmit:eres:seaports:model:data:observedtrend.png"/>
+                    <pic:cNvPr id="0" name="Picture 2"/>
                     <pic:cNvPicPr>
                       <a:picLocks noChangeAspect="1" noChangeArrowheads="1"/>
                     </pic:cNvPicPr>
@@ -3567,7 +3549,7 @@
                   <pic:spPr bwMode="auto">
                     <a:xfrm>
                       <a:off x="0" y="0"/>
-                      <a:ext cx="5938520" cy="3474720"/>
+                      <a:ext cx="5943600" cy="3451535"/>
                     </a:xfrm>
                     <a:prstGeom prst="rect">
                       <a:avLst/>
@@ -3592,35 +3574,22 @@
       <w:r>
         <w:t xml:space="preserve">Figure </w:t>
       </w:r>
-      <w:r>
-        <w:fldChar w:fldCharType="begin"/>
-      </w:r>
-      <w:r>
-        <w:instrText xml:space="preserve"> SEQ Figure \* ARABIC </w:instrText>
-      </w:r>
-      <w:r>
-        <w:fldChar w:fldCharType="separate"/>
-      </w:r>
-      <w:r>
-        <w:rPr>
-          <w:noProof/>
-        </w:rPr>
-        <w:t>4</w:t>
-      </w:r>
-      <w:r>
-        <w:rPr>
-          <w:noProof/>
-        </w:rPr>
-        <w:fldChar w:fldCharType="end"/>
-      </w:r>
+      <w:fldSimple w:instr=" SEQ Figure \* ARABIC ">
+        <w:r>
+          <w:rPr>
+            <w:noProof/>
+          </w:rPr>
+          <w:t>4</w:t>
+        </w:r>
+      </w:fldSimple>
       <w:r>
         <w:t xml:space="preserve">: Example of the Data Model for the </w:t>
       </w:r>
       <w:r>
-        <w:t>Future Trend</w:t>
-      </w:r>
-      <w:r>
-        <w:t xml:space="preserve"> Data Source</w:t>
+        <w:t xml:space="preserve">Projected Climate Change </w:t>
+      </w:r>
+      <w:r>
+        <w:t>Data Source</w:t>
       </w:r>
     </w:p>
     <w:p>
@@ -3641,16 +3610,16 @@
           <w:rFonts w:ascii="Calibri" w:hAnsi="Calibri"/>
           <w:color w:val="000000"/>
         </w:rPr>
+        <w:t>Create a Data Source class</w:t>
+      </w:r>
+      <w:bookmarkEnd w:id="16"/>
+    </w:p>
+    <w:p>
+      <w:pPr>
+        <w:jc w:val="both"/>
+      </w:pPr>
+      <w:r>
         <w:lastRenderedPageBreak/>
-        <w:t>Create a Data Source class</w:t>
-      </w:r>
-      <w:bookmarkEnd w:id="16"/>
-    </w:p>
-    <w:p>
-      <w:pPr>
-        <w:jc w:val="both"/>
-      </w:pPr>
-      <w:r>
         <w:t>Create a new Data Source class, and make sure the name follows the convention followed in the project: “</w:t>
       </w:r>
       <w:proofErr w:type="spellStart"/>
@@ -3695,7 +3664,14 @@
           <w:b/>
           <w:i/>
         </w:rPr>
-        <w:t>FutureTrend</w:t>
+        <w:t>ProjectedClimate</w:t>
+      </w:r>
+      <w:r>
+        <w:rPr>
+          <w:b/>
+          <w:i/>
+        </w:rPr>
+        <w:t>Change</w:t>
       </w:r>
       <w:r>
         <w:t>DataSource</w:t>
@@ -3718,27 +3694,14 @@
       <w:r>
         <w:t xml:space="preserve">Figure </w:t>
       </w:r>
-      <w:r>
-        <w:fldChar w:fldCharType="begin"/>
-      </w:r>
-      <w:r>
-        <w:instrText xml:space="preserve"> SEQ Figure \* ARABIC </w:instrText>
-      </w:r>
-      <w:r>
-        <w:fldChar w:fldCharType="separate"/>
-      </w:r>
-      <w:r>
-        <w:rPr>
-          <w:noProof/>
-        </w:rPr>
-        <w:t>5</w:t>
-      </w:r>
-      <w:r>
-        <w:rPr>
-          <w:noProof/>
-        </w:rPr>
-        <w:fldChar w:fldCharType="end"/>
-      </w:r>
+      <w:fldSimple w:instr=" SEQ Figure \* ARABIC ">
+        <w:r>
+          <w:rPr>
+            <w:noProof/>
+          </w:rPr>
+          <w:t>5</w:t>
+        </w:r>
+      </w:fldSimple>
       <w:r>
         <w:t>:  templ</w:t>
       </w:r>
@@ -6439,7 +6402,6 @@
           <w:sz w:val="16"/>
           <w:szCs w:val="22"/>
         </w:rPr>
-        <w:lastRenderedPageBreak/>
         <w:tab/>
       </w:r>
       <w:proofErr w:type="gramStart"/>
@@ -6645,6 +6607,7 @@
           <w:sz w:val="16"/>
           <w:szCs w:val="22"/>
         </w:rPr>
+        <w:lastRenderedPageBreak/>
         <w:tab/>
       </w:r>
       <w:r>
@@ -8230,7 +8193,7 @@
           <w:sz w:val="18"/>
           <w:szCs w:val="22"/>
         </w:rPr>
-        <w:t>FutureTrend</w:t>
+        <w:t>ProjectedClimateChange</w:t>
       </w:r>
       <w:r>
         <w:rPr>
@@ -8310,7 +8273,7 @@
           <w:sz w:val="18"/>
           <w:szCs w:val="22"/>
         </w:rPr>
-        <w:t>futureTrend</w:t>
+        <w:t>projectedClimateChange</w:t>
       </w:r>
       <w:r>
         <w:rPr>
@@ -8893,39 +8856,42 @@
         <w:jc w:val="both"/>
       </w:pPr>
       <w:r>
+        <w:t xml:space="preserve">In the case of </w:t>
+      </w:r>
+      <w:proofErr w:type="spellStart"/>
+      <w:r>
+        <w:rPr>
+          <w:i/>
+        </w:rPr>
+        <w:t>ProjectedClimateChange</w:t>
+      </w:r>
+      <w:r>
+        <w:rPr>
+          <w:i/>
+        </w:rPr>
+        <w:t>DataSource</w:t>
+      </w:r>
+      <w:proofErr w:type="spellEnd"/>
+      <w:r>
+        <w:t xml:space="preserve">, the object passed is a Data Access Object (DAO) </w:t>
+      </w:r>
+      <w:proofErr w:type="spellStart"/>
+      <w:r>
+        <w:t>Autowired</w:t>
+      </w:r>
+      <w:proofErr w:type="spellEnd"/>
+      <w:r>
+        <w:t xml:space="preserve"> by Spring MVC in order for the data source to have access of the </w:t>
+      </w:r>
+      <w:r>
+        <w:t xml:space="preserve">Projected Climate Change </w:t>
+      </w:r>
+      <w:r>
+        <w:t xml:space="preserve">data from the database. This is only needed because the data is internally </w:t>
+      </w:r>
+      <w:r>
         <w:lastRenderedPageBreak/>
-        <w:t xml:space="preserve">In the case of </w:t>
-      </w:r>
-      <w:proofErr w:type="spellStart"/>
-      <w:r>
-        <w:rPr>
-          <w:i/>
-        </w:rPr>
-        <w:t>FutureTrend</w:t>
-      </w:r>
-      <w:r>
-        <w:rPr>
-          <w:i/>
-        </w:rPr>
-        <w:t>DataSource</w:t>
-      </w:r>
-      <w:proofErr w:type="spellEnd"/>
-      <w:r>
-        <w:t xml:space="preserve">, the object passed is a Data Access Object (DAO) </w:t>
-      </w:r>
-      <w:proofErr w:type="spellStart"/>
-      <w:r>
-        <w:t>Autowired</w:t>
-      </w:r>
-      <w:proofErr w:type="spellEnd"/>
-      <w:r>
-        <w:t xml:space="preserve"> by Spring MVC in order for the data source to have access of the </w:t>
-      </w:r>
-      <w:r>
-        <w:t xml:space="preserve">Future Trend </w:t>
-      </w:r>
-      <w:r>
-        <w:t>data from the database. This is only needed because the data is internally stored in the CSS database.</w:t>
+        <w:t>stored in the CSS database.</w:t>
       </w:r>
       <w:r>
         <w:t xml:space="preserve"> </w:t>
@@ -9098,7 +9064,25 @@
           <w:sz w:val="16"/>
           <w:szCs w:val="22"/>
         </w:rPr>
-        <w:t xml:space="preserve"> * Loads the Future Trend Data Source in the database</w:t>
+        <w:t xml:space="preserve"> * Loads the </w:t>
+      </w:r>
+      <w:r>
+        <w:rPr>
+          <w:rFonts w:ascii="Monaco" w:hAnsi="Monaco" w:cs="Monaco"/>
+          <w:color w:val="3F5FBF"/>
+          <w:sz w:val="16"/>
+          <w:szCs w:val="22"/>
+        </w:rPr>
+        <w:t xml:space="preserve">Projected Climate Change Data </w:t>
+      </w:r>
+      <w:r>
+        <w:rPr>
+          <w:rFonts w:ascii="Monaco" w:hAnsi="Monaco" w:cs="Monaco"/>
+          <w:color w:val="3F5FBF"/>
+          <w:sz w:val="16"/>
+          <w:szCs w:val="22"/>
+        </w:rPr>
+        <w:t>Source in the database</w:t>
       </w:r>
     </w:p>
     <w:p>
@@ -9302,7 +9286,25 @@
           <w:sz w:val="16"/>
           <w:szCs w:val="22"/>
         </w:rPr>
-        <w:t>LoadFutureTrendDataSource</w:t>
+        <w:t>Load</w:t>
+      </w:r>
+      <w:r>
+        <w:rPr>
+          <w:rFonts w:ascii="Monaco" w:hAnsi="Monaco" w:cs="Monaco"/>
+          <w:color w:val="000000"/>
+          <w:sz w:val="16"/>
+          <w:szCs w:val="22"/>
+        </w:rPr>
+        <w:t>ProjectedClimateChange</w:t>
+      </w:r>
+      <w:r>
+        <w:rPr>
+          <w:rFonts w:ascii="Monaco" w:hAnsi="Monaco" w:cs="Monaco"/>
+          <w:color w:val="000000"/>
+          <w:sz w:val="16"/>
+          <w:szCs w:val="22"/>
+        </w:rPr>
+        <w:t>DataSource</w:t>
       </w:r>
       <w:proofErr w:type="spellEnd"/>
       <w:r>
@@ -9440,7 +9442,6 @@
         </w:rPr>
         <w:t xml:space="preserve">  </w:t>
       </w:r>
-      <w:proofErr w:type="spellStart"/>
       <w:proofErr w:type="gramStart"/>
       <w:r>
         <w:rPr>
@@ -9449,7 +9450,16 @@
           <w:sz w:val="16"/>
           <w:szCs w:val="22"/>
         </w:rPr>
-        <w:t>FutureTrendDataSourceLoader.</w:t>
+        <w:t>ProjectedClimateChange</w:t>
+      </w:r>
+      <w:r>
+        <w:rPr>
+          <w:rFonts w:ascii="Monaco" w:hAnsi="Monaco" w:cs="Monaco"/>
+          <w:color w:val="000000"/>
+          <w:sz w:val="16"/>
+          <w:szCs w:val="22"/>
+        </w:rPr>
+        <w:t>DataSourceLoader.</w:t>
       </w:r>
       <w:r>
         <w:rPr>
@@ -9460,9 +9470,29 @@
           <w:sz w:val="16"/>
           <w:szCs w:val="22"/>
         </w:rPr>
-        <w:t>LoadFutureTrendData</w:t>
-      </w:r>
-      <w:proofErr w:type="spellEnd"/>
+        <w:t>Load</w:t>
+      </w:r>
+      <w:r>
+        <w:rPr>
+          <w:rFonts w:ascii="Monaco" w:hAnsi="Monaco" w:cs="Monaco"/>
+          <w:i/>
+          <w:color w:val="000000"/>
+          <w:sz w:val="16"/>
+          <w:szCs w:val="22"/>
+        </w:rPr>
+        <w:t>ProjectedClimateChange</w:t>
+      </w:r>
+      <w:r>
+        <w:rPr>
+          <w:rFonts w:ascii="Monaco" w:hAnsi="Monaco" w:cs="Monaco"/>
+          <w:i/>
+          <w:iCs/>
+          <w:color w:val="000000"/>
+          <w:sz w:val="16"/>
+          <w:szCs w:val="22"/>
+        </w:rPr>
+        <w:t>Data</w:t>
+      </w:r>
       <w:r>
         <w:rPr>
           <w:rFonts w:ascii="Monaco" w:hAnsi="Monaco" w:cs="Monaco"/>
@@ -9502,24 +9532,6 @@
           <w:szCs w:val="22"/>
         </w:rPr>
       </w:pPr>
-      <w:r>
-        <w:rPr>
-          <w:rFonts w:ascii="Monaco" w:hAnsi="Monaco" w:cs="Monaco"/>
-          <w:color w:val="000000"/>
-          <w:sz w:val="16"/>
-          <w:szCs w:val="22"/>
-        </w:rPr>
-        <w:tab/>
-      </w:r>
-      <w:r>
-        <w:rPr>
-          <w:rFonts w:ascii="Monaco" w:hAnsi="Monaco" w:cs="Monaco"/>
-          <w:color w:val="000000"/>
-          <w:sz w:val="16"/>
-          <w:szCs w:val="22"/>
-        </w:rPr>
-        <w:tab/>
-      </w:r>
     </w:p>
     <w:p>
       <w:pPr>
@@ -10383,7 +10395,7 @@
           <w:sz w:val="16"/>
           <w:szCs w:val="22"/>
         </w:rPr>
-        <w:t>futureTrend</w:t>
+        <w:t>projectedClimateChange</w:t>
       </w:r>
       <w:proofErr w:type="spellEnd"/>
       <w:r>
@@ -10411,7 +10423,25 @@
           <w:sz w:val="16"/>
           <w:szCs w:val="22"/>
         </w:rPr>
-        <w:t>"Future Trend"</w:t>
+        <w:t>"</w:t>
+      </w:r>
+      <w:r>
+        <w:rPr>
+          <w:rFonts w:ascii="Monaco" w:hAnsi="Monaco" w:cs="Monaco"/>
+          <w:color w:val="2A00FF"/>
+          <w:sz w:val="16"/>
+          <w:szCs w:val="22"/>
+        </w:rPr>
+        <w:t>Projected Climate Change</w:t>
+      </w:r>
+      <w:r>
+        <w:rPr>
+          <w:rFonts w:ascii="Monaco" w:hAnsi="Monaco" w:cs="Monaco"/>
+          <w:color w:val="2A00FF"/>
+          <w:sz w:val="16"/>
+          <w:szCs w:val="22"/>
+        </w:rPr>
+        <w:t>"</w:t>
       </w:r>
       <w:r>
         <w:rPr>
@@ -11483,7 +11513,6 @@
           <w:sz w:val="16"/>
           <w:szCs w:val="22"/>
         </w:rPr>
-        <w:lastRenderedPageBreak/>
         <w:t xml:space="preserve">  </w:t>
       </w:r>
       <w:r>
@@ -11720,6 +11749,7 @@
           <w:sz w:val="16"/>
           <w:szCs w:val="22"/>
         </w:rPr>
+        <w:lastRenderedPageBreak/>
         <w:t xml:space="preserve">  </w:t>
       </w:r>
       <w:proofErr w:type="spellStart"/>
@@ -14665,10 +14695,10 @@
         <w:t xml:space="preserve">database using a DAO class </w:t>
       </w:r>
       <w:r>
-        <w:t xml:space="preserve">to retrieve data (for example, the </w:t>
-      </w:r>
-      <w:r>
-        <w:t>Future Trend</w:t>
+        <w:t>to retrieve data (for example, the</w:t>
+      </w:r>
+      <w:r>
+        <w:t xml:space="preserve"> Projected Climate Change</w:t>
       </w:r>
       <w:r>
         <w:t xml:space="preserve"> data source).</w:t>
@@ -14715,10 +14745,10 @@
         <w:t xml:space="preserve"> field to the DAO you need within your data source. Example for the </w:t>
       </w:r>
       <w:r>
-        <w:t>Future Trend</w:t>
-      </w:r>
-      <w:r>
-        <w:t xml:space="preserve"> data source:</w:t>
+        <w:t xml:space="preserve">Projected Climate Change </w:t>
+      </w:r>
+      <w:r>
+        <w:t>data source:</w:t>
       </w:r>
     </w:p>
     <w:p>
@@ -14807,7 +14837,7 @@
           <w:sz w:val="18"/>
           <w:szCs w:val="22"/>
         </w:rPr>
-        <w:t>FutureTrend</w:t>
+        <w:t>ProjectedClimateChange</w:t>
       </w:r>
       <w:r>
         <w:rPr>
@@ -14829,15 +14859,6 @@
         <w:t xml:space="preserve"> </w:t>
       </w:r>
       <w:proofErr w:type="spellStart"/>
-      <w:r>
-        <w:rPr>
-          <w:rFonts w:ascii="Monaco" w:hAnsi="Monaco" w:cs="Monaco"/>
-          <w:color w:val="000000"/>
-          <w:sz w:val="18"/>
-          <w:szCs w:val="22"/>
-        </w:rPr>
-        <w:t>futureTrend</w:t>
-      </w:r>
       <w:r>
         <w:rPr>
           <w:rFonts w:ascii="Monaco" w:hAnsi="Monaco" w:cs="Monaco"/>
@@ -14845,7 +14866,16 @@
           <w:sz w:val="18"/>
           <w:szCs w:val="22"/>
         </w:rPr>
-        <w:t>DataDao</w:t>
+        <w:t>projectedClimateChangeD</w:t>
+      </w:r>
+      <w:r>
+        <w:rPr>
+          <w:rFonts w:ascii="Monaco" w:hAnsi="Monaco" w:cs="Monaco"/>
+          <w:color w:val="0000C0"/>
+          <w:sz w:val="18"/>
+          <w:szCs w:val="22"/>
+        </w:rPr>
+        <w:t>ataDao</w:t>
       </w:r>
       <w:proofErr w:type="spellEnd"/>
       <w:r>
@@ -14933,7 +14963,7 @@
         <w:t xml:space="preserve">at the top of the class. Example for the </w:t>
       </w:r>
       <w:r>
-        <w:t xml:space="preserve">Future Trend </w:t>
+        <w:t xml:space="preserve">Projected Climate Change </w:t>
       </w:r>
       <w:r>
         <w:t>data source:</w:t>
@@ -15010,7 +15040,7 @@
           <w:sz w:val="18"/>
           <w:szCs w:val="22"/>
         </w:rPr>
-        <w:t>FutureTrend</w:t>
+        <w:t>ProjectedClimateChange</w:t>
       </w:r>
       <w:r>
         <w:rPr>
@@ -15085,7 +15115,7 @@
           <w:sz w:val="18"/>
           <w:szCs w:val="22"/>
         </w:rPr>
-        <w:t>futureTrend</w:t>
+        <w:t>projectedClimateChange</w:t>
       </w:r>
       <w:r>
         <w:rPr>
@@ -15215,10 +15245,10 @@
         <w:t xml:space="preserve">. For example, the </w:t>
       </w:r>
       <w:r>
-        <w:t>Future Trend</w:t>
-      </w:r>
-      <w:r>
-        <w:t xml:space="preserve"> data source can be displayed as a </w:t>
+        <w:t xml:space="preserve">Projected Climate Change </w:t>
+      </w:r>
+      <w:r>
+        <w:t xml:space="preserve">data source can be displayed as a </w:t>
       </w:r>
       <w:r>
         <w:t>table or as a picture.</w:t>
@@ -15516,10 +15546,10 @@
           <w:noProof/>
         </w:rPr>
         <w:drawing>
-          <wp:inline distT="0" distB="0" distL="0" distR="0" wp14:anchorId="5E8D6306" wp14:editId="5C268354">
-            <wp:extent cx="5938520" cy="1261110"/>
-            <wp:effectExtent l="0" t="0" r="5080" b="8890"/>
-            <wp:docPr id="7" name="Picture 7" descr="Macintosh HD:Users:gprevost:Desktop:Screen Shot 2014-05-15 at 10.53.21 AM.png"/>
+          <wp:inline distT="0" distB="0" distL="0" distR="0" wp14:anchorId="6A1314E5" wp14:editId="3296D17E">
+            <wp:extent cx="5938520" cy="1049020"/>
+            <wp:effectExtent l="0" t="0" r="5080" b="0"/>
+            <wp:docPr id="9" name="Picture 9" descr="Macintosh HD:Users:gprevost:Desktop:Screen Shot 2014-05-19 at 10.07.53 AM.png"/>
             <wp:cNvGraphicFramePr>
               <a:graphicFrameLocks xmlns:a="http://schemas.openxmlformats.org/drawingml/2006/main" noChangeAspect="1"/>
             </wp:cNvGraphicFramePr>
@@ -15527,7 +15557,7 @@
               <a:graphicData uri="http://schemas.openxmlformats.org/drawingml/2006/picture">
                 <pic:pic xmlns:pic="http://schemas.openxmlformats.org/drawingml/2006/picture">
                   <pic:nvPicPr>
-                    <pic:cNvPr id="0" name="Picture 5" descr="Macintosh HD:Users:gprevost:Desktop:Screen Shot 2014-05-15 at 10.53.21 AM.png"/>
+                    <pic:cNvPr id="0" name="Picture 3" descr="Macintosh HD:Users:gprevost:Desktop:Screen Shot 2014-05-19 at 10.07.53 AM.png"/>
                     <pic:cNvPicPr>
                       <a:picLocks noChangeAspect="1" noChangeArrowheads="1"/>
                     </pic:cNvPicPr>
@@ -15548,7 +15578,7 @@
                   <pic:spPr bwMode="auto">
                     <a:xfrm>
                       <a:off x="0" y="0"/>
-                      <a:ext cx="5938520" cy="1261110"/>
+                      <a:ext cx="5938520" cy="1049020"/>
                     </a:xfrm>
                     <a:prstGeom prst="rect">
                       <a:avLst/>
@@ -15841,7 +15871,13 @@
           <w:jc w:val="right"/>
         </w:pPr>
         <w:r>
-          <w:t xml:space="preserve"> Refactoring Documentation</w:t>
+          <w:t xml:space="preserve"> </w:t>
+        </w:r>
+        <w:r>
+          <w:t xml:space="preserve">Creating New Datasets - CSS Pacific Developer </w:t>
+        </w:r>
+        <w:r>
+          <w:t>Documentation</w:t>
         </w:r>
         <w:r>
           <w:tab/>
@@ -15862,7 +15898,7 @@
           <w:rPr>
             <w:noProof/>
           </w:rPr>
-          <w:t>13</w:t>
+          <w:t>4</w:t>
         </w:r>
         <w:r>
           <w:rPr>
@@ -23312,7 +23348,7 @@
 </file>
 
 <file path=customXml/itemProps1.xml><?xml version="1.0" encoding="utf-8"?>
-<ds:datastoreItem xmlns:ds="http://schemas.openxmlformats.org/officeDocument/2006/customXml" ds:itemID="{EEFC6292-5CE0-5549-8661-11101076F5CC}">
+<ds:datastoreItem xmlns:ds="http://schemas.openxmlformats.org/officeDocument/2006/customXml" ds:itemID="{FF5EBDB1-FB9C-9B47-9DF1-A66CDDEEED39}">
   <ds:schemaRefs>
     <ds:schemaRef ds:uri="http://schemas.openxmlformats.org/officeDocument/2006/bibliography"/>
   </ds:schemaRefs>

</xml_diff>